<commit_message>
some channge in doc file
</commit_message>
<xml_diff>
--- a/rajat_upadhyay-assignment1solution.docx
+++ b/rajat_upadhyay-assignment1solution.docx
@@ -73,122 +73,29 @@
     <w:p/>
     <w:p>
       <w:r>
-        <w:t xml:space="preserve">CREATE TABLE </w:t>
-      </w:r>
-      <w:proofErr w:type="spellStart"/>
-      <w:r>
-        <w:t>team_details</w:t>
-      </w:r>
-      <w:proofErr w:type="spellEnd"/>
-      <w:r>
-        <w:t xml:space="preserve"> (</w:t>
-      </w:r>
-      <w:proofErr w:type="spellStart"/>
-      <w:r>
-        <w:t>sno</w:t>
-      </w:r>
-      <w:proofErr w:type="spellEnd"/>
-      <w:r>
-        <w:t xml:space="preserve"> int, </w:t>
-      </w:r>
-      <w:proofErr w:type="spellStart"/>
-      <w:r>
-        <w:t>team_name</w:t>
-      </w:r>
-      <w:proofErr w:type="spellEnd"/>
-      <w:r>
-        <w:t xml:space="preserve"> varchar(255) PRIMARY KEY, captain varchar(255), </w:t>
-      </w:r>
-    </w:p>
-    <w:p>
-      <w:r>
-        <w:t xml:space="preserve">owner varchar(255), </w:t>
-      </w:r>
-      <w:proofErr w:type="spellStart"/>
-      <w:r>
-        <w:t>home_ground</w:t>
-      </w:r>
-      <w:proofErr w:type="spellEnd"/>
-      <w:r>
-        <w:t xml:space="preserve"> varchar(255));</w:t>
+        <w:t xml:space="preserve">CREATE TABLE team_details (sno int, team_name varchar(255) PRIMARY KEY, captain varchar(255), </w:t>
+      </w:r>
+    </w:p>
+    <w:p>
+      <w:r>
+        <w:t>owner varchar(255), home_ground varchar(255));</w:t>
       </w:r>
     </w:p>
     <w:p/>
     <w:p>
       <w:r>
-        <w:t>CREATE TABLE fixtures (</w:t>
-      </w:r>
-      <w:proofErr w:type="spellStart"/>
-      <w:r>
-        <w:t>match_number</w:t>
-      </w:r>
-      <w:proofErr w:type="spellEnd"/>
-      <w:r>
-        <w:t xml:space="preserve"> int primary key, </w:t>
-      </w:r>
-      <w:proofErr w:type="spellStart"/>
-      <w:r>
-        <w:t>home_team</w:t>
-      </w:r>
-      <w:proofErr w:type="spellEnd"/>
-      <w:r>
-        <w:t xml:space="preserve"> varchar(255),</w:t>
-      </w:r>
-    </w:p>
-    <w:p>
-      <w:proofErr w:type="spellStart"/>
-      <w:r>
-        <w:t>away_team</w:t>
-      </w:r>
-      <w:proofErr w:type="spellEnd"/>
-      <w:r>
-        <w:t xml:space="preserve"> varchar(255), venue varchar(255),</w:t>
-      </w:r>
-      <w:proofErr w:type="spellStart"/>
-      <w:r>
-        <w:t>team_won</w:t>
-      </w:r>
-      <w:proofErr w:type="spellEnd"/>
-      <w:r>
-        <w:t xml:space="preserve"> varchar(255), </w:t>
-      </w:r>
-      <w:proofErr w:type="spellStart"/>
-      <w:r>
-        <w:t>team_lost</w:t>
-      </w:r>
-      <w:proofErr w:type="spellEnd"/>
-      <w:r>
-        <w:t xml:space="preserve"> varchar(255));</w:t>
+        <w:t>CREATE TABLE fixtures (match_number int primary key, home_team varchar(255),</w:t>
+      </w:r>
+    </w:p>
+    <w:p>
+      <w:r>
+        <w:t>away_team varchar(255), venue varchar(255),team_won varchar(255), team_lost varchar(255));</w:t>
       </w:r>
     </w:p>
     <w:p/>
     <w:p>
       <w:r>
-        <w:t>CREATE TABLE points (</w:t>
-      </w:r>
-      <w:proofErr w:type="spellStart"/>
-      <w:r>
-        <w:t>team_name</w:t>
-      </w:r>
-      <w:proofErr w:type="spellEnd"/>
-      <w:r>
-        <w:t xml:space="preserve"> varchar(255) primary key, </w:t>
-      </w:r>
-      <w:proofErr w:type="spellStart"/>
-      <w:r>
-        <w:t>no_of_wins</w:t>
-      </w:r>
-      <w:proofErr w:type="spellEnd"/>
-      <w:r>
-        <w:t xml:space="preserve"> int, </w:t>
-      </w:r>
-      <w:proofErr w:type="spellStart"/>
-      <w:r>
-        <w:t>no_of_loss</w:t>
-      </w:r>
-      <w:proofErr w:type="spellEnd"/>
-      <w:r>
-        <w:t xml:space="preserve"> int, points int);</w:t>
+        <w:t>CREATE TABLE points (team_name varchar(255) primary key, no_of_wins int, no_of_loss int, points int);</w:t>
       </w:r>
     </w:p>
     <w:p/>
@@ -311,52 +218,20 @@
     <w:p/>
     <w:p>
       <w:r>
-        <w:t xml:space="preserve">COPY </w:t>
-      </w:r>
-      <w:proofErr w:type="spellStart"/>
-      <w:r>
-        <w:t>team_details</w:t>
-      </w:r>
-      <w:proofErr w:type="spellEnd"/>
-      <w:r>
-        <w:t xml:space="preserve"> FROM 'C:\Users\Public\team_details_data.csv' DELIMITER ',' CSV HEADER;</w:t>
+        <w:t>COPY team_details FROM 'C:\Users\Public\team_details_data.csv' DELIMITER ',' CSV HEADER;</w:t>
       </w:r>
     </w:p>
     <w:p/>
     <w:p>
       <w:r>
-        <w:t xml:space="preserve">select * from </w:t>
-      </w:r>
-      <w:proofErr w:type="spellStart"/>
-      <w:r>
-        <w:t>team_details</w:t>
-      </w:r>
-      <w:proofErr w:type="spellEnd"/>
-      <w:r>
-        <w:t>;</w:t>
+        <w:t>select * from team_details;</w:t>
       </w:r>
     </w:p>
     <w:p/>
     <w:p>
       <w:r>
         <w:lastRenderedPageBreak/>
-        <w:t xml:space="preserve">select count(distinct </w:t>
-      </w:r>
-      <w:proofErr w:type="spellStart"/>
-      <w:r>
-        <w:t>team_name</w:t>
-      </w:r>
-      <w:proofErr w:type="spellEnd"/>
-      <w:r>
-        <w:t xml:space="preserve">) from </w:t>
-      </w:r>
-      <w:proofErr w:type="spellStart"/>
-      <w:r>
-        <w:t>team_details</w:t>
-      </w:r>
-      <w:proofErr w:type="spellEnd"/>
-      <w:r>
-        <w:t>;</w:t>
+        <w:t>select count(distinct team_name) from team_details;</w:t>
       </w:r>
     </w:p>
     <w:p/>
@@ -522,15 +397,7 @@
     <w:p/>
     <w:p>
       <w:r>
-        <w:t xml:space="preserve">select * from fixtures where </w:t>
-      </w:r>
-      <w:proofErr w:type="spellStart"/>
-      <w:r>
-        <w:t>home_team</w:t>
-      </w:r>
-      <w:proofErr w:type="spellEnd"/>
-      <w:r>
-        <w:t xml:space="preserve"> = 'RCB' and venue='Bangalore';</w:t>
+        <w:t>select * from fixtures where home_team = 'RCB' and venue='Bangalore';</w:t>
       </w:r>
     </w:p>
     <w:p/>
@@ -607,15 +474,7 @@
     <w:p/>
     <w:p>
       <w:r>
-        <w:t xml:space="preserve">select </w:t>
-      </w:r>
-      <w:proofErr w:type="spellStart"/>
-      <w:r>
-        <w:t>team_lost</w:t>
-      </w:r>
-      <w:proofErr w:type="spellEnd"/>
-      <w:r>
-        <w:t xml:space="preserve"> from fixtures where venue ='Kolkata';</w:t>
+        <w:t>select team_lost from fixtures where venue ='Kolkata';</w:t>
       </w:r>
     </w:p>
     <w:p>
@@ -683,55 +542,7 @@
     </w:p>
     <w:p>
       <w:r>
-        <w:t xml:space="preserve">select </w:t>
-      </w:r>
-      <w:proofErr w:type="spellStart"/>
-      <w:r>
-        <w:t>team_name</w:t>
-      </w:r>
-      <w:proofErr w:type="spellEnd"/>
-      <w:r>
-        <w:t xml:space="preserve">, count(*) as </w:t>
-      </w:r>
-      <w:proofErr w:type="spellStart"/>
-      <w:r>
-        <w:t>no_of_wins</w:t>
-      </w:r>
-      <w:proofErr w:type="spellEnd"/>
-      <w:r>
-        <w:t xml:space="preserve"> from </w:t>
-      </w:r>
-      <w:proofErr w:type="spellStart"/>
-      <w:r>
-        <w:t>team_details</w:t>
-      </w:r>
-      <w:proofErr w:type="spellEnd"/>
-      <w:r>
-        <w:t xml:space="preserve"> join fixtures on </w:t>
-      </w:r>
-      <w:proofErr w:type="spellStart"/>
-      <w:r>
-        <w:t>team_name</w:t>
-      </w:r>
-      <w:proofErr w:type="spellEnd"/>
-      <w:r>
-        <w:t xml:space="preserve"> = </w:t>
-      </w:r>
-      <w:proofErr w:type="spellStart"/>
-      <w:r>
-        <w:t>team_won</w:t>
-      </w:r>
-      <w:proofErr w:type="spellEnd"/>
-      <w:r>
-        <w:t xml:space="preserve"> group by </w:t>
-      </w:r>
-      <w:proofErr w:type="spellStart"/>
-      <w:r>
-        <w:t>team_name</w:t>
-      </w:r>
-      <w:proofErr w:type="spellEnd"/>
-      <w:r>
-        <w:t xml:space="preserve"> having count(*)&gt;8</w:t>
+        <w:t>select team_name, count(*) as no_of_wins from team_details join fixtures on team_name = team_won group by team_name having count(*)&gt;8</w:t>
       </w:r>
     </w:p>
     <w:p>
@@ -918,10 +729,10 @@
         </w:rPr>
         <w:lastRenderedPageBreak/>
         <w:drawing>
-          <wp:inline distT="0" distB="0" distL="0" distR="0" wp14:anchorId="2C36F167" wp14:editId="2F3A71E3">
+          <wp:inline distT="0" distB="0" distL="0" distR="0" wp14:anchorId="00BB709B" wp14:editId="7A40832E">
             <wp:extent cx="5943600" cy="3343275"/>
             <wp:effectExtent l="0" t="0" r="0" b="9525"/>
-            <wp:docPr id="9" name="Picture 9" descr="A screenshot of a computer&#10;&#10;Description automatically generated with medium confidence"/>
+            <wp:docPr id="22" name="Picture 22" descr="Text&#10;&#10;Description automatically generated"/>
             <wp:cNvGraphicFramePr>
               <a:graphicFrameLocks xmlns:a="http://schemas.openxmlformats.org/drawingml/2006/main" noChangeAspect="1"/>
             </wp:cNvGraphicFramePr>
@@ -929,7 +740,7 @@
               <a:graphicData uri="http://schemas.openxmlformats.org/drawingml/2006/picture">
                 <pic:pic xmlns:pic="http://schemas.openxmlformats.org/drawingml/2006/picture">
                   <pic:nvPicPr>
-                    <pic:cNvPr id="9" name="Picture 9" descr="A screenshot of a computer&#10;&#10;Description automatically generated with medium confidence"/>
+                    <pic:cNvPr id="22" name="Picture 22" descr="Text&#10;&#10;Description automatically generated"/>
                     <pic:cNvPicPr/>
                   </pic:nvPicPr>
                   <pic:blipFill>
@@ -959,17 +770,95 @@
           </wp:inline>
         </w:drawing>
       </w:r>
+    </w:p>
+    <w:p>
+      <w:r>
+        <w:t>git init</w:t>
+      </w:r>
+    </w:p>
+    <w:p>
+      <w:r>
+        <w:t xml:space="preserve">git remote add origin </w:t>
+      </w:r>
+      <w:r>
+        <w:t>https://github.com/rajatu-deloitte/Assignment1-Solution.git</w:t>
+      </w:r>
+    </w:p>
+    <w:p>
+      <w:r>
+        <w:t>git status</w:t>
+      </w:r>
+    </w:p>
+    <w:p>
+      <w:r>
+        <w:t>git add .</w:t>
+      </w:r>
+    </w:p>
+    <w:p>
+      <w:r>
+        <w:t xml:space="preserve">git commit -m “added </w:t>
+      </w:r>
+      <w:r>
+        <w:t>doc file</w:t>
+      </w:r>
+      <w:r>
+        <w:t>”</w:t>
+      </w:r>
+    </w:p>
+    <w:p>
+      <w:r>
+        <w:t>git push origin master</w:t>
+      </w:r>
+    </w:p>
+    <w:p>
+      <w:pPr>
+        <w:rPr>
+          <w:b/>
+          <w:bCs/>
+        </w:rPr>
+      </w:pPr>
+      <w:r>
+        <w:rPr>
+          <w:b/>
+          <w:bCs/>
+        </w:rPr>
+        <w:t xml:space="preserve">MILESTONE </w:t>
+      </w:r>
+      <w:r>
+        <w:rPr>
+          <w:b/>
+          <w:bCs/>
+        </w:rPr>
+        <w:t>10</w:t>
+      </w:r>
+    </w:p>
+    <w:p>
+      <w:pPr>
+        <w:rPr>
+          <w:b/>
+          <w:bCs/>
+        </w:rPr>
+      </w:pPr>
+    </w:p>
+    <w:p>
+      <w:pPr>
+        <w:rPr>
+          <w:b/>
+          <w:bCs/>
+        </w:rPr>
+      </w:pPr>
       <w:r>
         <w:rPr>
           <w:b/>
           <w:bCs/>
           <w:noProof/>
         </w:rPr>
+        <w:lastRenderedPageBreak/>
         <w:drawing>
-          <wp:inline distT="0" distB="0" distL="0" distR="0" wp14:anchorId="3F06044A" wp14:editId="012CBB8A">
+          <wp:inline distT="0" distB="0" distL="0" distR="0" wp14:anchorId="18282BE0" wp14:editId="380B82F0">
             <wp:extent cx="5943600" cy="3343275"/>
             <wp:effectExtent l="0" t="0" r="0" b="9525"/>
-            <wp:docPr id="10" name="Picture 10" descr="A screenshot of a computer&#10;&#10;Description automatically generated with medium confidence"/>
+            <wp:docPr id="23" name="Picture 23" descr="A screenshot of a computer&#10;&#10;Description automatically generated"/>
             <wp:cNvGraphicFramePr>
               <a:graphicFrameLocks xmlns:a="http://schemas.openxmlformats.org/drawingml/2006/main" noChangeAspect="1"/>
             </wp:cNvGraphicFramePr>
@@ -977,7 +866,7 @@
               <a:graphicData uri="http://schemas.openxmlformats.org/drawingml/2006/picture">
                 <pic:pic xmlns:pic="http://schemas.openxmlformats.org/drawingml/2006/picture">
                   <pic:nvPicPr>
-                    <pic:cNvPr id="10" name="Picture 10" descr="A screenshot of a computer&#10;&#10;Description automatically generated with medium confidence"/>
+                    <pic:cNvPr id="23" name="Picture 23" descr="A screenshot of a computer&#10;&#10;Description automatically generated"/>
                     <pic:cNvPicPr/>
                   </pic:nvPicPr>
                   <pic:blipFill>
@@ -1010,68 +899,31 @@
     </w:p>
     <w:p>
       <w:r>
-        <w:t xml:space="preserve">git </w:t>
-      </w:r>
-      <w:proofErr w:type="spellStart"/>
-      <w:r>
-        <w:t>init</w:t>
-      </w:r>
-      <w:proofErr w:type="spellEnd"/>
-    </w:p>
-    <w:p>
-      <w:r>
-        <w:t xml:space="preserve">git remote add origin </w:t>
-      </w:r>
-      <w:hyperlink r:id="rId17" w:history="1">
-        <w:r>
-          <w:rPr>
-            <w:rStyle w:val="Hyperlink"/>
-          </w:rPr>
-          <w:t>https://github.com/rajatu-deloitte/MajorAssignment1-Soluition.git</w:t>
-        </w:r>
-      </w:hyperlink>
-    </w:p>
-    <w:p>
-      <w:r>
-        <w:t>git status</w:t>
-      </w:r>
-    </w:p>
-    <w:p>
-      <w:r>
-        <w:t>git add .</w:t>
-      </w:r>
-    </w:p>
-    <w:p>
-      <w:r>
-        <w:t>git commit -m “added solutions”</w:t>
-      </w:r>
-    </w:p>
-    <w:p>
-      <w:r>
-        <w:lastRenderedPageBreak/>
-        <w:t>git push origin master</w:t>
-      </w:r>
-    </w:p>
-    <w:p>
-      <w:pPr>
-        <w:rPr>
-          <w:b/>
-          <w:bCs/>
-        </w:rPr>
-      </w:pPr>
-      <w:r>
-        <w:rPr>
-          <w:b/>
-          <w:bCs/>
-        </w:rPr>
-        <w:t xml:space="preserve">MILESTONE </w:t>
-      </w:r>
-      <w:r>
-        <w:rPr>
-          <w:b/>
-          <w:bCs/>
-        </w:rPr>
-        <w:t>10</w:t>
+        <w:t xml:space="preserve"> git </w:t>
+      </w:r>
+      <w:r>
+        <w:t>branch assignment1</w:t>
+      </w:r>
+    </w:p>
+    <w:p>
+      <w:r>
+        <w:t>git branch -a</w:t>
+      </w:r>
+    </w:p>
+    <w:p/>
+    <w:p>
+      <w:pPr>
+        <w:rPr>
+          <w:b/>
+          <w:bCs/>
+        </w:rPr>
+      </w:pPr>
+      <w:r>
+        <w:rPr>
+          <w:b/>
+          <w:bCs/>
+        </w:rPr>
+        <w:t>MILESTONE 11</w:t>
       </w:r>
     </w:p>
     <w:p>
@@ -1088,10 +940,10 @@
           <w:noProof/>
         </w:rPr>
         <w:drawing>
-          <wp:inline distT="0" distB="0" distL="0" distR="0" wp14:anchorId="0B117BBC" wp14:editId="374B510B">
+          <wp:inline distT="0" distB="0" distL="0" distR="0" wp14:anchorId="1B42BA82" wp14:editId="023C81FF">
             <wp:extent cx="5943600" cy="3343275"/>
             <wp:effectExtent l="0" t="0" r="0" b="9525"/>
-            <wp:docPr id="20" name="Picture 20" descr="A screenshot of a computer&#10;&#10;Description automatically generated"/>
+            <wp:docPr id="24" name="Picture 24" descr="Text&#10;&#10;Description automatically generated"/>
             <wp:cNvGraphicFramePr>
               <a:graphicFrameLocks xmlns:a="http://schemas.openxmlformats.org/drawingml/2006/main" noChangeAspect="1"/>
             </wp:cNvGraphicFramePr>
@@ -1099,11 +951,11 @@
               <a:graphicData uri="http://schemas.openxmlformats.org/drawingml/2006/picture">
                 <pic:pic xmlns:pic="http://schemas.openxmlformats.org/drawingml/2006/picture">
                   <pic:nvPicPr>
-                    <pic:cNvPr id="20" name="Picture 20" descr="A screenshot of a computer&#10;&#10;Description automatically generated"/>
+                    <pic:cNvPr id="24" name="Picture 24" descr="Text&#10;&#10;Description automatically generated"/>
                     <pic:cNvPicPr/>
                   </pic:nvPicPr>
                   <pic:blipFill>
-                    <a:blip r:embed="rId18" cstate="print">
+                    <a:blip r:embed="rId17" cstate="print">
                       <a:extLst>
                         <a:ext uri="{28A0092B-C50C-407E-A947-70E740481C1C}">
                           <a14:useLocalDpi xmlns:a14="http://schemas.microsoft.com/office/drawing/2010/main" val="0"/>
@@ -1131,334 +983,24 @@
       </w:r>
     </w:p>
     <w:p>
-      <w:pPr>
-        <w:rPr>
-          <w:b/>
-          <w:bCs/>
-        </w:rPr>
-      </w:pPr>
-    </w:p>
-    <w:p>
-      <w:r>
-        <w:t xml:space="preserve"> git </w:t>
-      </w:r>
-      <w:r>
-        <w:t>branch assignment-1</w:t>
-      </w:r>
-    </w:p>
-    <w:p/>
-    <w:p>
-      <w:pPr>
-        <w:rPr>
-          <w:b/>
-          <w:bCs/>
-        </w:rPr>
-      </w:pPr>
-      <w:r>
-        <w:rPr>
-          <w:b/>
-          <w:bCs/>
-        </w:rPr>
-        <w:t>MILESTONE 11</w:t>
-      </w:r>
-    </w:p>
-    <w:p>
-      <w:pPr>
-        <w:rPr>
-          <w:b/>
-          <w:bCs/>
-        </w:rPr>
-      </w:pPr>
-      <w:r>
-        <w:rPr>
-          <w:b/>
-          <w:bCs/>
-          <w:noProof/>
-        </w:rPr>
+      <w:r>
         <w:lastRenderedPageBreak/>
-        <w:drawing>
-          <wp:inline distT="0" distB="0" distL="0" distR="0" wp14:anchorId="5AB66EAE" wp14:editId="0F63BF5D">
-            <wp:extent cx="5943600" cy="3343275"/>
-            <wp:effectExtent l="0" t="0" r="0" b="9525"/>
-            <wp:docPr id="14" name="Picture 14" descr="Text&#10;&#10;Description automatically generated"/>
-            <wp:cNvGraphicFramePr>
-              <a:graphicFrameLocks xmlns:a="http://schemas.openxmlformats.org/drawingml/2006/main" noChangeAspect="1"/>
-            </wp:cNvGraphicFramePr>
-            <a:graphic xmlns:a="http://schemas.openxmlformats.org/drawingml/2006/main">
-              <a:graphicData uri="http://schemas.openxmlformats.org/drawingml/2006/picture">
-                <pic:pic xmlns:pic="http://schemas.openxmlformats.org/drawingml/2006/picture">
-                  <pic:nvPicPr>
-                    <pic:cNvPr id="14" name="Picture 14" descr="Text&#10;&#10;Description automatically generated"/>
-                    <pic:cNvPicPr/>
-                  </pic:nvPicPr>
-                  <pic:blipFill>
-                    <a:blip r:embed="rId19" cstate="print">
-                      <a:extLst>
-                        <a:ext uri="{28A0092B-C50C-407E-A947-70E740481C1C}">
-                          <a14:useLocalDpi xmlns:a14="http://schemas.microsoft.com/office/drawing/2010/main" val="0"/>
-                        </a:ext>
-                      </a:extLst>
-                    </a:blip>
-                    <a:stretch>
-                      <a:fillRect/>
-                    </a:stretch>
-                  </pic:blipFill>
-                  <pic:spPr>
-                    <a:xfrm>
-                      <a:off x="0" y="0"/>
-                      <a:ext cx="5943600" cy="3343275"/>
-                    </a:xfrm>
-                    <a:prstGeom prst="rect">
-                      <a:avLst/>
-                    </a:prstGeom>
-                  </pic:spPr>
-                </pic:pic>
-              </a:graphicData>
-            </a:graphic>
-          </wp:inline>
-        </w:drawing>
-      </w:r>
-      <w:r>
-        <w:rPr>
-          <w:b/>
-          <w:bCs/>
-          <w:noProof/>
-        </w:rPr>
-        <w:drawing>
-          <wp:inline distT="0" distB="0" distL="0" distR="0" wp14:anchorId="4679AB18" wp14:editId="2460B1F6">
-            <wp:extent cx="5943600" cy="3343275"/>
-            <wp:effectExtent l="0" t="0" r="0" b="9525"/>
-            <wp:docPr id="15" name="Picture 15" descr="A screenshot of a computer&#10;&#10;Description automatically generated"/>
-            <wp:cNvGraphicFramePr>
-              <a:graphicFrameLocks xmlns:a="http://schemas.openxmlformats.org/drawingml/2006/main" noChangeAspect="1"/>
-            </wp:cNvGraphicFramePr>
-            <a:graphic xmlns:a="http://schemas.openxmlformats.org/drawingml/2006/main">
-              <a:graphicData uri="http://schemas.openxmlformats.org/drawingml/2006/picture">
-                <pic:pic xmlns:pic="http://schemas.openxmlformats.org/drawingml/2006/picture">
-                  <pic:nvPicPr>
-                    <pic:cNvPr id="15" name="Picture 15" descr="A screenshot of a computer&#10;&#10;Description automatically generated"/>
-                    <pic:cNvPicPr/>
-                  </pic:nvPicPr>
-                  <pic:blipFill>
-                    <a:blip r:embed="rId20" cstate="print">
-                      <a:extLst>
-                        <a:ext uri="{28A0092B-C50C-407E-A947-70E740481C1C}">
-                          <a14:useLocalDpi xmlns:a14="http://schemas.microsoft.com/office/drawing/2010/main" val="0"/>
-                        </a:ext>
-                      </a:extLst>
-                    </a:blip>
-                    <a:stretch>
-                      <a:fillRect/>
-                    </a:stretch>
-                  </pic:blipFill>
-                  <pic:spPr>
-                    <a:xfrm>
-                      <a:off x="0" y="0"/>
-                      <a:ext cx="5943600" cy="3343275"/>
-                    </a:xfrm>
-                    <a:prstGeom prst="rect">
-                      <a:avLst/>
-                    </a:prstGeom>
-                  </pic:spPr>
-                </pic:pic>
-              </a:graphicData>
-            </a:graphic>
-          </wp:inline>
-        </w:drawing>
-      </w:r>
-      <w:r>
-        <w:rPr>
-          <w:b/>
-          <w:bCs/>
-          <w:noProof/>
-        </w:rPr>
-        <w:lastRenderedPageBreak/>
-        <w:drawing>
-          <wp:inline distT="0" distB="0" distL="0" distR="0" wp14:anchorId="2F895430" wp14:editId="59320420">
-            <wp:extent cx="5943600" cy="3343275"/>
-            <wp:effectExtent l="0" t="0" r="0" b="9525"/>
-            <wp:docPr id="16" name="Picture 16" descr="A screenshot of a computer&#10;&#10;Description automatically generated"/>
-            <wp:cNvGraphicFramePr>
-              <a:graphicFrameLocks xmlns:a="http://schemas.openxmlformats.org/drawingml/2006/main" noChangeAspect="1"/>
-            </wp:cNvGraphicFramePr>
-            <a:graphic xmlns:a="http://schemas.openxmlformats.org/drawingml/2006/main">
-              <a:graphicData uri="http://schemas.openxmlformats.org/drawingml/2006/picture">
-                <pic:pic xmlns:pic="http://schemas.openxmlformats.org/drawingml/2006/picture">
-                  <pic:nvPicPr>
-                    <pic:cNvPr id="16" name="Picture 16" descr="A screenshot of a computer&#10;&#10;Description automatically generated"/>
-                    <pic:cNvPicPr/>
-                  </pic:nvPicPr>
-                  <pic:blipFill>
-                    <a:blip r:embed="rId21" cstate="print">
-                      <a:extLst>
-                        <a:ext uri="{28A0092B-C50C-407E-A947-70E740481C1C}">
-                          <a14:useLocalDpi xmlns:a14="http://schemas.microsoft.com/office/drawing/2010/main" val="0"/>
-                        </a:ext>
-                      </a:extLst>
-                    </a:blip>
-                    <a:stretch>
-                      <a:fillRect/>
-                    </a:stretch>
-                  </pic:blipFill>
-                  <pic:spPr>
-                    <a:xfrm>
-                      <a:off x="0" y="0"/>
-                      <a:ext cx="5943600" cy="3343275"/>
-                    </a:xfrm>
-                    <a:prstGeom prst="rect">
-                      <a:avLst/>
-                    </a:prstGeom>
-                  </pic:spPr>
-                </pic:pic>
-              </a:graphicData>
-            </a:graphic>
-          </wp:inline>
-        </w:drawing>
-      </w:r>
-      <w:r>
-        <w:rPr>
-          <w:b/>
-          <w:bCs/>
-          <w:noProof/>
-        </w:rPr>
-        <w:drawing>
-          <wp:inline distT="0" distB="0" distL="0" distR="0" wp14:anchorId="707C28B8" wp14:editId="7FE70FE1">
-            <wp:extent cx="5943600" cy="3343275"/>
-            <wp:effectExtent l="0" t="0" r="0" b="9525"/>
-            <wp:docPr id="17" name="Picture 17" descr="A screenshot of a computer&#10;&#10;Description automatically generated"/>
-            <wp:cNvGraphicFramePr>
-              <a:graphicFrameLocks xmlns:a="http://schemas.openxmlformats.org/drawingml/2006/main" noChangeAspect="1"/>
-            </wp:cNvGraphicFramePr>
-            <a:graphic xmlns:a="http://schemas.openxmlformats.org/drawingml/2006/main">
-              <a:graphicData uri="http://schemas.openxmlformats.org/drawingml/2006/picture">
-                <pic:pic xmlns:pic="http://schemas.openxmlformats.org/drawingml/2006/picture">
-                  <pic:nvPicPr>
-                    <pic:cNvPr id="17" name="Picture 17" descr="A screenshot of a computer&#10;&#10;Description automatically generated"/>
-                    <pic:cNvPicPr/>
-                  </pic:nvPicPr>
-                  <pic:blipFill>
-                    <a:blip r:embed="rId22" cstate="print">
-                      <a:extLst>
-                        <a:ext uri="{28A0092B-C50C-407E-A947-70E740481C1C}">
-                          <a14:useLocalDpi xmlns:a14="http://schemas.microsoft.com/office/drawing/2010/main" val="0"/>
-                        </a:ext>
-                      </a:extLst>
-                    </a:blip>
-                    <a:stretch>
-                      <a:fillRect/>
-                    </a:stretch>
-                  </pic:blipFill>
-                  <pic:spPr>
-                    <a:xfrm>
-                      <a:off x="0" y="0"/>
-                      <a:ext cx="5943600" cy="3343275"/>
-                    </a:xfrm>
-                    <a:prstGeom prst="rect">
-                      <a:avLst/>
-                    </a:prstGeom>
-                  </pic:spPr>
-                </pic:pic>
-              </a:graphicData>
-            </a:graphic>
-          </wp:inline>
-        </w:drawing>
-      </w:r>
-      <w:r>
-        <w:rPr>
-          <w:b/>
-          <w:bCs/>
-          <w:noProof/>
-        </w:rPr>
-        <w:lastRenderedPageBreak/>
-        <w:drawing>
-          <wp:inline distT="0" distB="0" distL="0" distR="0" wp14:anchorId="067772A8" wp14:editId="1FE21981">
-            <wp:extent cx="5943600" cy="3343275"/>
-            <wp:effectExtent l="0" t="0" r="0" b="9525"/>
-            <wp:docPr id="18" name="Picture 18" descr="Graphical user interface, text, application, email&#10;&#10;Description automatically generated"/>
-            <wp:cNvGraphicFramePr>
-              <a:graphicFrameLocks xmlns:a="http://schemas.openxmlformats.org/drawingml/2006/main" noChangeAspect="1"/>
-            </wp:cNvGraphicFramePr>
-            <a:graphic xmlns:a="http://schemas.openxmlformats.org/drawingml/2006/main">
-              <a:graphicData uri="http://schemas.openxmlformats.org/drawingml/2006/picture">
-                <pic:pic xmlns:pic="http://schemas.openxmlformats.org/drawingml/2006/picture">
-                  <pic:nvPicPr>
-                    <pic:cNvPr id="18" name="Picture 18" descr="Graphical user interface, text, application, email&#10;&#10;Description automatically generated"/>
-                    <pic:cNvPicPr/>
-                  </pic:nvPicPr>
-                  <pic:blipFill>
-                    <a:blip r:embed="rId23" cstate="print">
-                      <a:extLst>
-                        <a:ext uri="{28A0092B-C50C-407E-A947-70E740481C1C}">
-                          <a14:useLocalDpi xmlns:a14="http://schemas.microsoft.com/office/drawing/2010/main" val="0"/>
-                        </a:ext>
-                      </a:extLst>
-                    </a:blip>
-                    <a:stretch>
-                      <a:fillRect/>
-                    </a:stretch>
-                  </pic:blipFill>
-                  <pic:spPr>
-                    <a:xfrm>
-                      <a:off x="0" y="0"/>
-                      <a:ext cx="5943600" cy="3343275"/>
-                    </a:xfrm>
-                    <a:prstGeom prst="rect">
-                      <a:avLst/>
-                    </a:prstGeom>
-                  </pic:spPr>
-                </pic:pic>
-              </a:graphicData>
-            </a:graphic>
-          </wp:inline>
-        </w:drawing>
-      </w:r>
-      <w:r>
-        <w:rPr>
-          <w:b/>
-          <w:bCs/>
-          <w:noProof/>
-        </w:rPr>
-        <w:drawing>
-          <wp:inline distT="0" distB="0" distL="0" distR="0" wp14:anchorId="5124ED67" wp14:editId="669DAA54">
-            <wp:extent cx="5943600" cy="3343275"/>
-            <wp:effectExtent l="0" t="0" r="0" b="9525"/>
-            <wp:docPr id="19" name="Picture 19" descr="Graphical user interface, text, application, email&#10;&#10;Description automatically generated"/>
-            <wp:cNvGraphicFramePr>
-              <a:graphicFrameLocks xmlns:a="http://schemas.openxmlformats.org/drawingml/2006/main" noChangeAspect="1"/>
-            </wp:cNvGraphicFramePr>
-            <a:graphic xmlns:a="http://schemas.openxmlformats.org/drawingml/2006/main">
-              <a:graphicData uri="http://schemas.openxmlformats.org/drawingml/2006/picture">
-                <pic:pic xmlns:pic="http://schemas.openxmlformats.org/drawingml/2006/picture">
-                  <pic:nvPicPr>
-                    <pic:cNvPr id="19" name="Picture 19" descr="Graphical user interface, text, application, email&#10;&#10;Description automatically generated"/>
-                    <pic:cNvPicPr/>
-                  </pic:nvPicPr>
-                  <pic:blipFill>
-                    <a:blip r:embed="rId24" cstate="print">
-                      <a:extLst>
-                        <a:ext uri="{28A0092B-C50C-407E-A947-70E740481C1C}">
-                          <a14:useLocalDpi xmlns:a14="http://schemas.microsoft.com/office/drawing/2010/main" val="0"/>
-                        </a:ext>
-                      </a:extLst>
-                    </a:blip>
-                    <a:stretch>
-                      <a:fillRect/>
-                    </a:stretch>
-                  </pic:blipFill>
-                  <pic:spPr>
-                    <a:xfrm>
-                      <a:off x="0" y="0"/>
-                      <a:ext cx="5943600" cy="3343275"/>
-                    </a:xfrm>
-                    <a:prstGeom prst="rect">
-                      <a:avLst/>
-                    </a:prstGeom>
-                  </pic:spPr>
-                </pic:pic>
-              </a:graphicData>
-            </a:graphic>
-          </wp:inline>
-        </w:drawing>
+        <w:t>git checkout assignment1</w:t>
+      </w:r>
+    </w:p>
+    <w:p>
+      <w:r>
+        <w:t>git log</w:t>
+      </w:r>
+    </w:p>
+    <w:p>
+      <w:r>
+        <w:t>git merge master</w:t>
+      </w:r>
+    </w:p>
+    <w:p>
+      <w:r>
+        <w:t>git push origin assignment1</w:t>
       </w:r>
     </w:p>
     <w:sectPr>

</xml_diff>

<commit_message>
some change in doc file
</commit_message>
<xml_diff>
--- a/rajat_upadhyay-assignment1solution.docx
+++ b/rajat_upadhyay-assignment1solution.docx
@@ -1001,6 +1001,136 @@
     <w:p>
       <w:r>
         <w:t>git push origin assignment1</w:t>
+      </w:r>
+    </w:p>
+    <w:p>
+      <w:r>
+        <w:rPr>
+          <w:noProof/>
+        </w:rPr>
+        <w:drawing>
+          <wp:inline distT="0" distB="0" distL="0" distR="0" wp14:anchorId="5D08DE7C" wp14:editId="3D699E93">
+            <wp:extent cx="5943600" cy="3343275"/>
+            <wp:effectExtent l="0" t="0" r="0" b="9525"/>
+            <wp:docPr id="8" name="Picture 8" descr="Text&#10;&#10;Description automatically generated"/>
+            <wp:cNvGraphicFramePr>
+              <a:graphicFrameLocks xmlns:a="http://schemas.openxmlformats.org/drawingml/2006/main" noChangeAspect="1"/>
+            </wp:cNvGraphicFramePr>
+            <a:graphic xmlns:a="http://schemas.openxmlformats.org/drawingml/2006/main">
+              <a:graphicData uri="http://schemas.openxmlformats.org/drawingml/2006/picture">
+                <pic:pic xmlns:pic="http://schemas.openxmlformats.org/drawingml/2006/picture">
+                  <pic:nvPicPr>
+                    <pic:cNvPr id="8" name="Picture 8" descr="Text&#10;&#10;Description automatically generated"/>
+                    <pic:cNvPicPr/>
+                  </pic:nvPicPr>
+                  <pic:blipFill>
+                    <a:blip r:embed="rId18" cstate="print">
+                      <a:extLst>
+                        <a:ext uri="{28A0092B-C50C-407E-A947-70E740481C1C}">
+                          <a14:useLocalDpi xmlns:a14="http://schemas.microsoft.com/office/drawing/2010/main" val="0"/>
+                        </a:ext>
+                      </a:extLst>
+                    </a:blip>
+                    <a:stretch>
+                      <a:fillRect/>
+                    </a:stretch>
+                  </pic:blipFill>
+                  <pic:spPr>
+                    <a:xfrm>
+                      <a:off x="0" y="0"/>
+                      <a:ext cx="5943600" cy="3343275"/>
+                    </a:xfrm>
+                    <a:prstGeom prst="rect">
+                      <a:avLst/>
+                    </a:prstGeom>
+                  </pic:spPr>
+                </pic:pic>
+              </a:graphicData>
+            </a:graphic>
+          </wp:inline>
+        </w:drawing>
+      </w:r>
+      <w:r>
+        <w:rPr>
+          <w:noProof/>
+        </w:rPr>
+        <w:drawing>
+          <wp:inline distT="0" distB="0" distL="0" distR="0" wp14:anchorId="4E839105" wp14:editId="06D23DC0">
+            <wp:extent cx="5943600" cy="3343275"/>
+            <wp:effectExtent l="0" t="0" r="0" b="9525"/>
+            <wp:docPr id="9" name="Picture 9" descr="Text&#10;&#10;Description automatically generated"/>
+            <wp:cNvGraphicFramePr>
+              <a:graphicFrameLocks xmlns:a="http://schemas.openxmlformats.org/drawingml/2006/main" noChangeAspect="1"/>
+            </wp:cNvGraphicFramePr>
+            <a:graphic xmlns:a="http://schemas.openxmlformats.org/drawingml/2006/main">
+              <a:graphicData uri="http://schemas.openxmlformats.org/drawingml/2006/picture">
+                <pic:pic xmlns:pic="http://schemas.openxmlformats.org/drawingml/2006/picture">
+                  <pic:nvPicPr>
+                    <pic:cNvPr id="9" name="Picture 9" descr="Text&#10;&#10;Description automatically generated"/>
+                    <pic:cNvPicPr/>
+                  </pic:nvPicPr>
+                  <pic:blipFill>
+                    <a:blip r:embed="rId19" cstate="print">
+                      <a:extLst>
+                        <a:ext uri="{28A0092B-C50C-407E-A947-70E740481C1C}">
+                          <a14:useLocalDpi xmlns:a14="http://schemas.microsoft.com/office/drawing/2010/main" val="0"/>
+                        </a:ext>
+                      </a:extLst>
+                    </a:blip>
+                    <a:stretch>
+                      <a:fillRect/>
+                    </a:stretch>
+                  </pic:blipFill>
+                  <pic:spPr>
+                    <a:xfrm>
+                      <a:off x="0" y="0"/>
+                      <a:ext cx="5943600" cy="3343275"/>
+                    </a:xfrm>
+                    <a:prstGeom prst="rect">
+                      <a:avLst/>
+                    </a:prstGeom>
+                  </pic:spPr>
+                </pic:pic>
+              </a:graphicData>
+            </a:graphic>
+          </wp:inline>
+        </w:drawing>
+      </w:r>
+    </w:p>
+    <w:p>
+      <w:r>
+        <w:t>*made some change in doc file*</w:t>
+      </w:r>
+    </w:p>
+    <w:p>
+      <w:r>
+        <w:lastRenderedPageBreak/>
+        <w:t>Git add .</w:t>
+      </w:r>
+    </w:p>
+    <w:p>
+      <w:r>
+        <w:t>Git commit -m “files changes”</w:t>
+      </w:r>
+    </w:p>
+    <w:p>
+      <w:r>
+        <w:t>git push origin assignment1</w:t>
+      </w:r>
+    </w:p>
+    <w:p>
+      <w:r>
+        <w:t>git checkout master</w:t>
+      </w:r>
+    </w:p>
+    <w:p>
+      <w:r>
+        <w:t>git merge assignment1</w:t>
+      </w:r>
+    </w:p>
+    <w:p>
+      <w:r>
+        <w:t>git push origin master</w:t>
       </w:r>
     </w:p>
     <w:sectPr>
@@ -1465,6 +1595,7 @@
   <w:style w:type="character" w:default="1" w:styleId="DefaultParagraphFont">
     <w:name w:val="Default Paragraph Font"/>
     <w:uiPriority w:val="1"/>
+    <w:semiHidden/>
     <w:unhideWhenUsed/>
   </w:style>
   <w:style w:type="table" w:default="1" w:styleId="TableNormal">

</xml_diff>

<commit_message>
latest document with everything
</commit_message>
<xml_diff>
--- a/rajat_upadhyay-assignment1solution.docx
+++ b/rajat_upadhyay-assignment1solution.docx
@@ -73,29 +73,162 @@
     <w:p/>
     <w:p>
       <w:r>
-        <w:t xml:space="preserve">CREATE TABLE team_details (sno int, team_name varchar(255) PRIMARY KEY, captain varchar(255), </w:t>
-      </w:r>
-    </w:p>
-    <w:p>
-      <w:r>
-        <w:t>owner varchar(255), home_ground varchar(255));</w:t>
+        <w:t xml:space="preserve">CREATE TABLE </w:t>
+      </w:r>
+      <w:proofErr w:type="spellStart"/>
+      <w:r>
+        <w:t>team_details</w:t>
+      </w:r>
+      <w:proofErr w:type="spellEnd"/>
+      <w:r>
+        <w:t xml:space="preserve"> (</w:t>
+      </w:r>
+      <w:proofErr w:type="spellStart"/>
+      <w:r>
+        <w:t>sno</w:t>
+      </w:r>
+      <w:proofErr w:type="spellEnd"/>
+      <w:r>
+        <w:t xml:space="preserve"> int, </w:t>
+      </w:r>
+      <w:proofErr w:type="spellStart"/>
+      <w:r>
+        <w:t>team_name</w:t>
+      </w:r>
+      <w:proofErr w:type="spellEnd"/>
+      <w:r>
+        <w:t xml:space="preserve"> </w:t>
+      </w:r>
+      <w:proofErr w:type="gramStart"/>
+      <w:r>
+        <w:t>varchar(</w:t>
+      </w:r>
+      <w:proofErr w:type="gramEnd"/>
+      <w:r>
+        <w:t xml:space="preserve">255) PRIMARY KEY, captain varchar(255), </w:t>
+      </w:r>
+    </w:p>
+    <w:p>
+      <w:r>
+        <w:t xml:space="preserve">owner </w:t>
+      </w:r>
+      <w:proofErr w:type="gramStart"/>
+      <w:r>
+        <w:t>varchar(</w:t>
+      </w:r>
+      <w:proofErr w:type="gramEnd"/>
+      <w:r>
+        <w:t xml:space="preserve">255), </w:t>
+      </w:r>
+      <w:proofErr w:type="spellStart"/>
+      <w:r>
+        <w:t>home_ground</w:t>
+      </w:r>
+      <w:proofErr w:type="spellEnd"/>
+      <w:r>
+        <w:t xml:space="preserve"> varchar(255));</w:t>
       </w:r>
     </w:p>
     <w:p/>
     <w:p>
       <w:r>
-        <w:t>CREATE TABLE fixtures (match_number int primary key, home_team varchar(255),</w:t>
-      </w:r>
-    </w:p>
-    <w:p>
-      <w:r>
-        <w:t>away_team varchar(255), venue varchar(255),team_won varchar(255), team_lost varchar(255));</w:t>
+        <w:t>CREATE TABLE fixtures (</w:t>
+      </w:r>
+      <w:proofErr w:type="spellStart"/>
+      <w:r>
+        <w:t>match_number</w:t>
+      </w:r>
+      <w:proofErr w:type="spellEnd"/>
+      <w:r>
+        <w:t xml:space="preserve"> int primary key, </w:t>
+      </w:r>
+      <w:proofErr w:type="spellStart"/>
+      <w:r>
+        <w:t>home_team</w:t>
+      </w:r>
+      <w:proofErr w:type="spellEnd"/>
+      <w:r>
+        <w:t xml:space="preserve"> </w:t>
+      </w:r>
+      <w:proofErr w:type="gramStart"/>
+      <w:r>
+        <w:t>varchar(</w:t>
+      </w:r>
+      <w:proofErr w:type="gramEnd"/>
+      <w:r>
+        <w:t>255),</w:t>
+      </w:r>
+    </w:p>
+    <w:p>
+      <w:proofErr w:type="spellStart"/>
+      <w:r>
+        <w:t>away_team</w:t>
+      </w:r>
+      <w:proofErr w:type="spellEnd"/>
+      <w:r>
+        <w:t xml:space="preserve"> </w:t>
+      </w:r>
+      <w:proofErr w:type="gramStart"/>
+      <w:r>
+        <w:t>varchar(</w:t>
+      </w:r>
+      <w:proofErr w:type="gramEnd"/>
+      <w:r>
+        <w:t>255), venue varchar(255),</w:t>
+      </w:r>
+      <w:proofErr w:type="spellStart"/>
+      <w:r>
+        <w:t>team_won</w:t>
+      </w:r>
+      <w:proofErr w:type="spellEnd"/>
+      <w:r>
+        <w:t xml:space="preserve"> varchar(255), </w:t>
+      </w:r>
+      <w:proofErr w:type="spellStart"/>
+      <w:r>
+        <w:t>team_lost</w:t>
+      </w:r>
+      <w:proofErr w:type="spellEnd"/>
+      <w:r>
+        <w:t xml:space="preserve"> varchar(255));</w:t>
       </w:r>
     </w:p>
     <w:p/>
     <w:p>
       <w:r>
-        <w:t>CREATE TABLE points (team_name varchar(255) primary key, no_of_wins int, no_of_loss int, points int);</w:t>
+        <w:t>CREATE TABLE points (</w:t>
+      </w:r>
+      <w:proofErr w:type="spellStart"/>
+      <w:r>
+        <w:t>team_name</w:t>
+      </w:r>
+      <w:proofErr w:type="spellEnd"/>
+      <w:r>
+        <w:t xml:space="preserve"> </w:t>
+      </w:r>
+      <w:proofErr w:type="gramStart"/>
+      <w:r>
+        <w:t>varchar(</w:t>
+      </w:r>
+      <w:proofErr w:type="gramEnd"/>
+      <w:r>
+        <w:t xml:space="preserve">255) primary key, </w:t>
+      </w:r>
+      <w:proofErr w:type="spellStart"/>
+      <w:r>
+        <w:t>no_of_wins</w:t>
+      </w:r>
+      <w:proofErr w:type="spellEnd"/>
+      <w:r>
+        <w:t xml:space="preserve"> int, </w:t>
+      </w:r>
+      <w:proofErr w:type="spellStart"/>
+      <w:r>
+        <w:t>no_of_loss</w:t>
+      </w:r>
+      <w:proofErr w:type="spellEnd"/>
+      <w:r>
+        <w:t xml:space="preserve"> int, points int);</w:t>
       </w:r>
     </w:p>
     <w:p/>
@@ -218,20 +351,70 @@
     <w:p/>
     <w:p>
       <w:r>
-        <w:t>COPY team_details FROM 'C:\Users\Public\team_details_data.csv' DELIMITER ',' CSV HEADER;</w:t>
-      </w:r>
+        <w:t xml:space="preserve">COPY </w:t>
+      </w:r>
+      <w:proofErr w:type="spellStart"/>
+      <w:r>
+        <w:t>team_details</w:t>
+      </w:r>
+      <w:proofErr w:type="spellEnd"/>
+      <w:r>
+        <w:t xml:space="preserve"> FROM 'C:\Users\Public\team_details_data.csv' DELIMITER ',' CSV </w:t>
+      </w:r>
+      <w:proofErr w:type="gramStart"/>
+      <w:r>
+        <w:t>HEADER;</w:t>
+      </w:r>
+      <w:proofErr w:type="gramEnd"/>
     </w:p>
     <w:p/>
     <w:p>
       <w:r>
-        <w:t>select * from team_details;</w:t>
-      </w:r>
+        <w:t xml:space="preserve">select * from </w:t>
+      </w:r>
+      <w:proofErr w:type="spellStart"/>
+      <w:r>
+        <w:t>team_</w:t>
+      </w:r>
+      <w:proofErr w:type="gramStart"/>
+      <w:r>
+        <w:t>details</w:t>
+      </w:r>
+      <w:proofErr w:type="spellEnd"/>
+      <w:r>
+        <w:t>;</w:t>
+      </w:r>
+      <w:proofErr w:type="gramEnd"/>
     </w:p>
     <w:p/>
     <w:p>
       <w:r>
         <w:lastRenderedPageBreak/>
-        <w:t>select count(distinct team_name) from team_details;</w:t>
+        <w:t xml:space="preserve">select </w:t>
+      </w:r>
+      <w:proofErr w:type="gramStart"/>
+      <w:r>
+        <w:t>count(</w:t>
+      </w:r>
+      <w:proofErr w:type="gramEnd"/>
+      <w:r>
+        <w:t xml:space="preserve">distinct </w:t>
+      </w:r>
+      <w:proofErr w:type="spellStart"/>
+      <w:r>
+        <w:t>team_name</w:t>
+      </w:r>
+      <w:proofErr w:type="spellEnd"/>
+      <w:r>
+        <w:t xml:space="preserve">) from </w:t>
+      </w:r>
+      <w:proofErr w:type="spellStart"/>
+      <w:r>
+        <w:t>team_details</w:t>
+      </w:r>
+      <w:proofErr w:type="spellEnd"/>
+      <w:r>
+        <w:t>;</w:t>
       </w:r>
     </w:p>
     <w:p/>
@@ -315,13 +498,23 @@
     <w:p/>
     <w:p>
       <w:r>
-        <w:t>COPY fixtures FROM 'C:\Users\Public\fixtures_data.csv' DELIMITER ',' CSV HEADER;</w:t>
-      </w:r>
-    </w:p>
-    <w:p>
-      <w:r>
-        <w:t>SELECT * FROM fixtures;</w:t>
-      </w:r>
+        <w:t xml:space="preserve">COPY fixtures FROM 'C:\Users\Public\fixtures_data.csv' DELIMITER ',' CSV </w:t>
+      </w:r>
+      <w:proofErr w:type="gramStart"/>
+      <w:r>
+        <w:t>HEADER;</w:t>
+      </w:r>
+      <w:proofErr w:type="gramEnd"/>
+    </w:p>
+    <w:p>
+      <w:r>
+        <w:t xml:space="preserve">SELECT * FROM </w:t>
+      </w:r>
+      <w:proofErr w:type="gramStart"/>
+      <w:r>
+        <w:t>fixtures;</w:t>
+      </w:r>
+      <w:proofErr w:type="gramEnd"/>
     </w:p>
     <w:p/>
     <w:p>
@@ -397,8 +590,21 @@
     <w:p/>
     <w:p>
       <w:r>
-        <w:t>select * from fixtures where home_team = 'RCB' and venue='Bangalore';</w:t>
-      </w:r>
+        <w:t xml:space="preserve">select * from fixtures where </w:t>
+      </w:r>
+      <w:proofErr w:type="spellStart"/>
+      <w:r>
+        <w:t>home_team</w:t>
+      </w:r>
+      <w:proofErr w:type="spellEnd"/>
+      <w:r>
+        <w:t xml:space="preserve"> = 'RCB' and venue='Bangalore</w:t>
+      </w:r>
+      <w:proofErr w:type="gramStart"/>
+      <w:r>
+        <w:t>';</w:t>
+      </w:r>
+      <w:proofErr w:type="gramEnd"/>
     </w:p>
     <w:p/>
     <w:p>
@@ -474,8 +680,21 @@
     <w:p/>
     <w:p>
       <w:r>
-        <w:t>select team_lost from fixtures where venue ='Kolkata';</w:t>
-      </w:r>
+        <w:t xml:space="preserve">select </w:t>
+      </w:r>
+      <w:proofErr w:type="spellStart"/>
+      <w:r>
+        <w:t>team_lost</w:t>
+      </w:r>
+      <w:proofErr w:type="spellEnd"/>
+      <w:r>
+        <w:t xml:space="preserve"> from fixtures where venue ='Kolkata</w:t>
+      </w:r>
+      <w:proofErr w:type="gramStart"/>
+      <w:r>
+        <w:t>';</w:t>
+      </w:r>
+      <w:proofErr w:type="gramEnd"/>
     </w:p>
     <w:p>
       <w:pPr>
@@ -542,7 +761,63 @@
     </w:p>
     <w:p>
       <w:r>
-        <w:t>select team_name, count(*) as no_of_wins from team_details join fixtures on team_name = team_won group by team_name having count(*)&gt;8</w:t>
+        <w:t xml:space="preserve">select </w:t>
+      </w:r>
+      <w:proofErr w:type="spellStart"/>
+      <w:r>
+        <w:t>team_name</w:t>
+      </w:r>
+      <w:proofErr w:type="spellEnd"/>
+      <w:r>
+        <w:t xml:space="preserve">, </w:t>
+      </w:r>
+      <w:proofErr w:type="gramStart"/>
+      <w:r>
+        <w:t>count(</w:t>
+      </w:r>
+      <w:proofErr w:type="gramEnd"/>
+      <w:r>
+        <w:t xml:space="preserve">*) as </w:t>
+      </w:r>
+      <w:proofErr w:type="spellStart"/>
+      <w:r>
+        <w:t>no_of_wins</w:t>
+      </w:r>
+      <w:proofErr w:type="spellEnd"/>
+      <w:r>
+        <w:t xml:space="preserve"> from </w:t>
+      </w:r>
+      <w:proofErr w:type="spellStart"/>
+      <w:r>
+        <w:t>team_details</w:t>
+      </w:r>
+      <w:proofErr w:type="spellEnd"/>
+      <w:r>
+        <w:t xml:space="preserve"> join fixtures on </w:t>
+      </w:r>
+      <w:proofErr w:type="spellStart"/>
+      <w:r>
+        <w:t>team_name</w:t>
+      </w:r>
+      <w:proofErr w:type="spellEnd"/>
+      <w:r>
+        <w:t xml:space="preserve"> = </w:t>
+      </w:r>
+      <w:proofErr w:type="spellStart"/>
+      <w:r>
+        <w:t>team_won</w:t>
+      </w:r>
+      <w:proofErr w:type="spellEnd"/>
+      <w:r>
+        <w:t xml:space="preserve"> group by </w:t>
+      </w:r>
+      <w:proofErr w:type="spellStart"/>
+      <w:r>
+        <w:t>team_name</w:t>
+      </w:r>
+      <w:proofErr w:type="spellEnd"/>
+      <w:r>
+        <w:t xml:space="preserve"> having count(*)&gt;8</w:t>
       </w:r>
     </w:p>
     <w:p>
@@ -773,8 +1048,13 @@
     </w:p>
     <w:p>
       <w:r>
-        <w:t>git init</w:t>
-      </w:r>
+        <w:t xml:space="preserve">git </w:t>
+      </w:r>
+      <w:proofErr w:type="spellStart"/>
+      <w:r>
+        <w:t>init</w:t>
+      </w:r>
+      <w:proofErr w:type="spellEnd"/>
     </w:p>
     <w:p>
       <w:r>
@@ -791,8 +1071,13 @@
     </w:p>
     <w:p>
       <w:r>
-        <w:t>git add .</w:t>
-      </w:r>
+        <w:t xml:space="preserve">git </w:t>
+      </w:r>
+      <w:proofErr w:type="gramStart"/>
+      <w:r>
+        <w:t>add .</w:t>
+      </w:r>
+      <w:proofErr w:type="gramEnd"/>
     </w:p>
     <w:p>
       <w:r>
@@ -1105,8 +1390,13 @@
     <w:p>
       <w:r>
         <w:lastRenderedPageBreak/>
-        <w:t>Git add .</w:t>
-      </w:r>
+        <w:t xml:space="preserve">Git </w:t>
+      </w:r>
+      <w:proofErr w:type="gramStart"/>
+      <w:r>
+        <w:t>add .</w:t>
+      </w:r>
+      <w:proofErr w:type="gramEnd"/>
     </w:p>
     <w:p>
       <w:r>
@@ -1131,6 +1421,47 @@
     <w:p>
       <w:r>
         <w:t>git push origin master</w:t>
+      </w:r>
+    </w:p>
+    <w:p/>
+    <w:p>
+      <w:pPr>
+        <w:rPr>
+          <w:b/>
+          <w:bCs/>
+        </w:rPr>
+      </w:pPr>
+      <w:r>
+        <w:rPr>
+          <w:b/>
+          <w:bCs/>
+        </w:rPr>
+        <w:t>MILESTONE 12</w:t>
+      </w:r>
+    </w:p>
+    <w:p>
+      <w:proofErr w:type="gramStart"/>
+      <w:r>
+        <w:t>git</w:t>
+      </w:r>
+      <w:proofErr w:type="gramEnd"/>
+      <w:r>
+        <w:t xml:space="preserve"> </w:t>
+      </w:r>
+      <w:r>
+        <w:rPr>
+          <w:color w:val="000000" w:themeColor="text1"/>
+        </w:rPr>
+        <w:t xml:space="preserve">revert </w:t>
+      </w:r>
+      <w:r>
+        <w:rPr>
+          <w:rFonts w:ascii="Lucida Console" w:hAnsi="Lucida Console" w:cs="Lucida Console"/>
+          <w:color w:val="000000" w:themeColor="text1"/>
+          <w:sz w:val="18"/>
+          <w:szCs w:val="18"/>
+        </w:rPr>
+        <w:t>ae9610c314c0663af3c96c1cddd9eb26d64f4b81</w:t>
       </w:r>
     </w:p>
     <w:sectPr>

</xml_diff>

<commit_message>
added some revelant change
</commit_message>
<xml_diff>
--- a/rajat_upadhyay-assignment1solution.docx
+++ b/rajat_upadhyay-assignment1solution.docx
@@ -73,162 +73,29 @@
     <w:p/>
     <w:p>
       <w:r>
-        <w:t xml:space="preserve">CREATE TABLE </w:t>
-      </w:r>
-      <w:proofErr w:type="spellStart"/>
-      <w:r>
-        <w:t>team_details</w:t>
-      </w:r>
-      <w:proofErr w:type="spellEnd"/>
-      <w:r>
-        <w:t xml:space="preserve"> (</w:t>
-      </w:r>
-      <w:proofErr w:type="spellStart"/>
-      <w:r>
-        <w:t>sno</w:t>
-      </w:r>
-      <w:proofErr w:type="spellEnd"/>
-      <w:r>
-        <w:t xml:space="preserve"> int, </w:t>
-      </w:r>
-      <w:proofErr w:type="spellStart"/>
-      <w:r>
-        <w:t>team_name</w:t>
-      </w:r>
-      <w:proofErr w:type="spellEnd"/>
-      <w:r>
-        <w:t xml:space="preserve"> </w:t>
-      </w:r>
-      <w:proofErr w:type="gramStart"/>
-      <w:r>
-        <w:t>varchar(</w:t>
-      </w:r>
-      <w:proofErr w:type="gramEnd"/>
-      <w:r>
-        <w:t xml:space="preserve">255) PRIMARY KEY, captain varchar(255), </w:t>
-      </w:r>
-    </w:p>
-    <w:p>
-      <w:r>
-        <w:t xml:space="preserve">owner </w:t>
-      </w:r>
-      <w:proofErr w:type="gramStart"/>
-      <w:r>
-        <w:t>varchar(</w:t>
-      </w:r>
-      <w:proofErr w:type="gramEnd"/>
-      <w:r>
-        <w:t xml:space="preserve">255), </w:t>
-      </w:r>
-      <w:proofErr w:type="spellStart"/>
-      <w:r>
-        <w:t>home_ground</w:t>
-      </w:r>
-      <w:proofErr w:type="spellEnd"/>
-      <w:r>
-        <w:t xml:space="preserve"> varchar(255));</w:t>
+        <w:t xml:space="preserve">CREATE TABLE team_details (sno int, team_name varchar(255) PRIMARY KEY, captain varchar(255), </w:t>
+      </w:r>
+    </w:p>
+    <w:p>
+      <w:r>
+        <w:t>owner varchar(255), home_ground varchar(255));</w:t>
       </w:r>
     </w:p>
     <w:p/>
     <w:p>
       <w:r>
-        <w:t>CREATE TABLE fixtures (</w:t>
-      </w:r>
-      <w:proofErr w:type="spellStart"/>
-      <w:r>
-        <w:t>match_number</w:t>
-      </w:r>
-      <w:proofErr w:type="spellEnd"/>
-      <w:r>
-        <w:t xml:space="preserve"> int primary key, </w:t>
-      </w:r>
-      <w:proofErr w:type="spellStart"/>
-      <w:r>
-        <w:t>home_team</w:t>
-      </w:r>
-      <w:proofErr w:type="spellEnd"/>
-      <w:r>
-        <w:t xml:space="preserve"> </w:t>
-      </w:r>
-      <w:proofErr w:type="gramStart"/>
-      <w:r>
-        <w:t>varchar(</w:t>
-      </w:r>
-      <w:proofErr w:type="gramEnd"/>
-      <w:r>
-        <w:t>255),</w:t>
-      </w:r>
-    </w:p>
-    <w:p>
-      <w:proofErr w:type="spellStart"/>
-      <w:r>
-        <w:t>away_team</w:t>
-      </w:r>
-      <w:proofErr w:type="spellEnd"/>
-      <w:r>
-        <w:t xml:space="preserve"> </w:t>
-      </w:r>
-      <w:proofErr w:type="gramStart"/>
-      <w:r>
-        <w:t>varchar(</w:t>
-      </w:r>
-      <w:proofErr w:type="gramEnd"/>
-      <w:r>
-        <w:t>255), venue varchar(255),</w:t>
-      </w:r>
-      <w:proofErr w:type="spellStart"/>
-      <w:r>
-        <w:t>team_won</w:t>
-      </w:r>
-      <w:proofErr w:type="spellEnd"/>
-      <w:r>
-        <w:t xml:space="preserve"> varchar(255), </w:t>
-      </w:r>
-      <w:proofErr w:type="spellStart"/>
-      <w:r>
-        <w:t>team_lost</w:t>
-      </w:r>
-      <w:proofErr w:type="spellEnd"/>
-      <w:r>
-        <w:t xml:space="preserve"> varchar(255));</w:t>
+        <w:t>CREATE TABLE fixtures (match_number int primary key, home_team varchar(255),</w:t>
+      </w:r>
+    </w:p>
+    <w:p>
+      <w:r>
+        <w:t>away_team varchar(255), venue varchar(255),team_won varchar(255), team_lost varchar(255));</w:t>
       </w:r>
     </w:p>
     <w:p/>
     <w:p>
       <w:r>
-        <w:t>CREATE TABLE points (</w:t>
-      </w:r>
-      <w:proofErr w:type="spellStart"/>
-      <w:r>
-        <w:t>team_name</w:t>
-      </w:r>
-      <w:proofErr w:type="spellEnd"/>
-      <w:r>
-        <w:t xml:space="preserve"> </w:t>
-      </w:r>
-      <w:proofErr w:type="gramStart"/>
-      <w:r>
-        <w:t>varchar(</w:t>
-      </w:r>
-      <w:proofErr w:type="gramEnd"/>
-      <w:r>
-        <w:t xml:space="preserve">255) primary key, </w:t>
-      </w:r>
-      <w:proofErr w:type="spellStart"/>
-      <w:r>
-        <w:t>no_of_wins</w:t>
-      </w:r>
-      <w:proofErr w:type="spellEnd"/>
-      <w:r>
-        <w:t xml:space="preserve"> int, </w:t>
-      </w:r>
-      <w:proofErr w:type="spellStart"/>
-      <w:r>
-        <w:t>no_of_loss</w:t>
-      </w:r>
-      <w:proofErr w:type="spellEnd"/>
-      <w:r>
-        <w:t xml:space="preserve"> int, points int);</w:t>
+        <w:t>CREATE TABLE points (team_name varchar(255) primary key, no_of_wins int, no_of_loss int, points int);</w:t>
       </w:r>
     </w:p>
     <w:p/>
@@ -351,70 +218,20 @@
     <w:p/>
     <w:p>
       <w:r>
-        <w:t xml:space="preserve">COPY </w:t>
-      </w:r>
-      <w:proofErr w:type="spellStart"/>
-      <w:r>
-        <w:t>team_details</w:t>
-      </w:r>
-      <w:proofErr w:type="spellEnd"/>
-      <w:r>
-        <w:t xml:space="preserve"> FROM 'C:\Users\Public\team_details_data.csv' DELIMITER ',' CSV </w:t>
-      </w:r>
-      <w:proofErr w:type="gramStart"/>
-      <w:r>
-        <w:t>HEADER;</w:t>
-      </w:r>
-      <w:proofErr w:type="gramEnd"/>
+        <w:t>COPY team_details FROM 'C:\Users\Public\team_details_data.csv' DELIMITER ',' CSV HEADER;</w:t>
+      </w:r>
     </w:p>
     <w:p/>
     <w:p>
       <w:r>
-        <w:t xml:space="preserve">select * from </w:t>
-      </w:r>
-      <w:proofErr w:type="spellStart"/>
-      <w:r>
-        <w:t>team_</w:t>
-      </w:r>
-      <w:proofErr w:type="gramStart"/>
-      <w:r>
-        <w:t>details</w:t>
-      </w:r>
-      <w:proofErr w:type="spellEnd"/>
-      <w:r>
-        <w:t>;</w:t>
-      </w:r>
-      <w:proofErr w:type="gramEnd"/>
+        <w:t>select * from team_details;</w:t>
+      </w:r>
     </w:p>
     <w:p/>
     <w:p>
       <w:r>
         <w:lastRenderedPageBreak/>
-        <w:t xml:space="preserve">select </w:t>
-      </w:r>
-      <w:proofErr w:type="gramStart"/>
-      <w:r>
-        <w:t>count(</w:t>
-      </w:r>
-      <w:proofErr w:type="gramEnd"/>
-      <w:r>
-        <w:t xml:space="preserve">distinct </w:t>
-      </w:r>
-      <w:proofErr w:type="spellStart"/>
-      <w:r>
-        <w:t>team_name</w:t>
-      </w:r>
-      <w:proofErr w:type="spellEnd"/>
-      <w:r>
-        <w:t xml:space="preserve">) from </w:t>
-      </w:r>
-      <w:proofErr w:type="spellStart"/>
-      <w:r>
-        <w:t>team_details</w:t>
-      </w:r>
-      <w:proofErr w:type="spellEnd"/>
-      <w:r>
-        <w:t>;</w:t>
+        <w:t>select count(distinct team_name) from team_details;</w:t>
       </w:r>
     </w:p>
     <w:p/>
@@ -498,23 +315,13 @@
     <w:p/>
     <w:p>
       <w:r>
-        <w:t xml:space="preserve">COPY fixtures FROM 'C:\Users\Public\fixtures_data.csv' DELIMITER ',' CSV </w:t>
-      </w:r>
-      <w:proofErr w:type="gramStart"/>
-      <w:r>
-        <w:t>HEADER;</w:t>
-      </w:r>
-      <w:proofErr w:type="gramEnd"/>
-    </w:p>
-    <w:p>
-      <w:r>
-        <w:t xml:space="preserve">SELECT * FROM </w:t>
-      </w:r>
-      <w:proofErr w:type="gramStart"/>
-      <w:r>
-        <w:t>fixtures;</w:t>
-      </w:r>
-      <w:proofErr w:type="gramEnd"/>
+        <w:t>COPY fixtures FROM 'C:\Users\Public\fixtures_data.csv' DELIMITER ',' CSV HEADER;</w:t>
+      </w:r>
+    </w:p>
+    <w:p>
+      <w:r>
+        <w:t>SELECT * FROM fixtures;</w:t>
+      </w:r>
     </w:p>
     <w:p/>
     <w:p>
@@ -590,21 +397,8 @@
     <w:p/>
     <w:p>
       <w:r>
-        <w:t xml:space="preserve">select * from fixtures where </w:t>
-      </w:r>
-      <w:proofErr w:type="spellStart"/>
-      <w:r>
-        <w:t>home_team</w:t>
-      </w:r>
-      <w:proofErr w:type="spellEnd"/>
-      <w:r>
-        <w:t xml:space="preserve"> = 'RCB' and venue='Bangalore</w:t>
-      </w:r>
-      <w:proofErr w:type="gramStart"/>
-      <w:r>
-        <w:t>';</w:t>
-      </w:r>
-      <w:proofErr w:type="gramEnd"/>
+        <w:t>select * from fixtures where home_team = 'RCB' and venue='Bangalore';</w:t>
+      </w:r>
     </w:p>
     <w:p/>
     <w:p>
@@ -680,21 +474,8 @@
     <w:p/>
     <w:p>
       <w:r>
-        <w:t xml:space="preserve">select </w:t>
-      </w:r>
-      <w:proofErr w:type="spellStart"/>
-      <w:r>
-        <w:t>team_lost</w:t>
-      </w:r>
-      <w:proofErr w:type="spellEnd"/>
-      <w:r>
-        <w:t xml:space="preserve"> from fixtures where venue ='Kolkata</w:t>
-      </w:r>
-      <w:proofErr w:type="gramStart"/>
-      <w:r>
-        <w:t>';</w:t>
-      </w:r>
-      <w:proofErr w:type="gramEnd"/>
+        <w:t>select team_lost from fixtures where venue ='Kolkata';</w:t>
+      </w:r>
     </w:p>
     <w:p>
       <w:pPr>
@@ -761,63 +542,7 @@
     </w:p>
     <w:p>
       <w:r>
-        <w:t xml:space="preserve">select </w:t>
-      </w:r>
-      <w:proofErr w:type="spellStart"/>
-      <w:r>
-        <w:t>team_name</w:t>
-      </w:r>
-      <w:proofErr w:type="spellEnd"/>
-      <w:r>
-        <w:t xml:space="preserve">, </w:t>
-      </w:r>
-      <w:proofErr w:type="gramStart"/>
-      <w:r>
-        <w:t>count(</w:t>
-      </w:r>
-      <w:proofErr w:type="gramEnd"/>
-      <w:r>
-        <w:t xml:space="preserve">*) as </w:t>
-      </w:r>
-      <w:proofErr w:type="spellStart"/>
-      <w:r>
-        <w:t>no_of_wins</w:t>
-      </w:r>
-      <w:proofErr w:type="spellEnd"/>
-      <w:r>
-        <w:t xml:space="preserve"> from </w:t>
-      </w:r>
-      <w:proofErr w:type="spellStart"/>
-      <w:r>
-        <w:t>team_details</w:t>
-      </w:r>
-      <w:proofErr w:type="spellEnd"/>
-      <w:r>
-        <w:t xml:space="preserve"> join fixtures on </w:t>
-      </w:r>
-      <w:proofErr w:type="spellStart"/>
-      <w:r>
-        <w:t>team_name</w:t>
-      </w:r>
-      <w:proofErr w:type="spellEnd"/>
-      <w:r>
-        <w:t xml:space="preserve"> = </w:t>
-      </w:r>
-      <w:proofErr w:type="spellStart"/>
-      <w:r>
-        <w:t>team_won</w:t>
-      </w:r>
-      <w:proofErr w:type="spellEnd"/>
-      <w:r>
-        <w:t xml:space="preserve"> group by </w:t>
-      </w:r>
-      <w:proofErr w:type="spellStart"/>
-      <w:r>
-        <w:t>team_name</w:t>
-      </w:r>
-      <w:proofErr w:type="spellEnd"/>
-      <w:r>
-        <w:t xml:space="preserve"> having count(*)&gt;8</w:t>
+        <w:t>select team_name, count(*) as no_of_wins from team_details join fixtures on team_name = team_won group by team_name having count(*)&gt;8</w:t>
       </w:r>
     </w:p>
     <w:p>
@@ -1048,13 +773,8 @@
     </w:p>
     <w:p>
       <w:r>
-        <w:t xml:space="preserve">git </w:t>
-      </w:r>
-      <w:proofErr w:type="spellStart"/>
-      <w:r>
-        <w:t>init</w:t>
-      </w:r>
-      <w:proofErr w:type="spellEnd"/>
+        <w:t>git init</w:t>
+      </w:r>
     </w:p>
     <w:p>
       <w:r>
@@ -1071,13 +791,8 @@
     </w:p>
     <w:p>
       <w:r>
-        <w:t xml:space="preserve">git </w:t>
-      </w:r>
-      <w:proofErr w:type="gramStart"/>
-      <w:r>
-        <w:t>add .</w:t>
-      </w:r>
-      <w:proofErr w:type="gramEnd"/>
+        <w:t>git add .</w:t>
+      </w:r>
     </w:p>
     <w:p>
       <w:r>
@@ -1195,7 +910,6 @@
         <w:t>git branch -a</w:t>
       </w:r>
     </w:p>
-    <w:p/>
     <w:p>
       <w:pPr>
         <w:rPr>
@@ -1269,12 +983,12 @@
     </w:p>
     <w:p>
       <w:r>
+        <w:t>git checkout assignment1</w:t>
+      </w:r>
+    </w:p>
+    <w:p>
+      <w:r>
         <w:lastRenderedPageBreak/>
-        <w:t>git checkout assignment1</w:t>
-      </w:r>
-    </w:p>
-    <w:p>
-      <w:r>
         <w:t>git log</w:t>
       </w:r>
     </w:p>
@@ -1389,17 +1103,12 @@
     </w:p>
     <w:p>
       <w:r>
+        <w:t>Git add .</w:t>
+      </w:r>
+    </w:p>
+    <w:p>
+      <w:r>
         <w:lastRenderedPageBreak/>
-        <w:t xml:space="preserve">Git </w:t>
-      </w:r>
-      <w:proofErr w:type="gramStart"/>
-      <w:r>
-        <w:t>add .</w:t>
-      </w:r>
-      <w:proofErr w:type="gramEnd"/>
-    </w:p>
-    <w:p>
-      <w:r>
         <w:t>Git commit -m “files changes”</w:t>
       </w:r>
     </w:p>
@@ -1440,13 +1149,8 @@
       </w:r>
     </w:p>
     <w:p>
-      <w:proofErr w:type="gramStart"/>
-      <w:r>
-        <w:t>git</w:t>
-      </w:r>
-      <w:proofErr w:type="gramEnd"/>
-      <w:r>
-        <w:t xml:space="preserve"> </w:t>
+      <w:r>
+        <w:t xml:space="preserve">git </w:t>
       </w:r>
       <w:r>
         <w:rPr>

</xml_diff>